<commit_message>
Update juego 2D - PowerWise-El Guardian De La Energia.docx
</commit_message>
<xml_diff>
--- a/Documento GDD/juego 2D - PowerWise-El Guardian De La Energia.docx
+++ b/Documento GDD/juego 2D - PowerWise-El Guardian De La Energia.docx
@@ -30,11 +30,116 @@
         <w:spacing w:before="240" w:after="240"/>
         <w:jc w:val="center"/>
         <w:rPr>
-          <w:rFonts w:ascii="Arial" w:eastAsia="Arial" w:hAnsi="Arial" w:cs="Arial"/>
           <w:b/>
           <w:color w:val="5665AC"/>
           <w:sz w:val="26"/>
           <w:szCs w:val="26"/>
+          <w:lang w:val="es"/>
+        </w:rPr>
+      </w:pPr>
+      <w:r>
+        <w:rPr>
+          <w:noProof/>
+          <w:sz w:val="72"/>
+          <w:szCs w:val="72"/>
+        </w:rPr>
+        <w:drawing>
+          <wp:anchor distT="0" distB="0" distL="114300" distR="114300" simplePos="0" relativeHeight="251680768" behindDoc="0" locked="0" layoutInCell="1" allowOverlap="1" wp14:anchorId="2325F212" wp14:editId="74DD1CFA">
+            <wp:simplePos x="0" y="0"/>
+            <wp:positionH relativeFrom="margin">
+              <wp:align>center</wp:align>
+            </wp:positionH>
+            <wp:positionV relativeFrom="paragraph">
+              <wp:posOffset>170815</wp:posOffset>
+            </wp:positionV>
+            <wp:extent cx="3705225" cy="1552575"/>
+            <wp:effectExtent l="0" t="0" r="9525" b="9525"/>
+            <wp:wrapSquare wrapText="bothSides"/>
+            <wp:docPr id="282544946" name="Picture 282544946"/>
+            <wp:cNvGraphicFramePr>
+              <a:graphicFrameLocks xmlns:a="http://schemas.openxmlformats.org/drawingml/2006/main" noChangeAspect="1"/>
+            </wp:cNvGraphicFramePr>
+            <a:graphic xmlns:a="http://schemas.openxmlformats.org/drawingml/2006/main">
+              <a:graphicData uri="http://schemas.openxmlformats.org/drawingml/2006/picture">
+                <pic:pic xmlns:pic="http://schemas.openxmlformats.org/drawingml/2006/picture">
+                  <pic:nvPicPr>
+                    <pic:cNvPr id="0" name="Picture 10"/>
+                    <pic:cNvPicPr>
+                      <a:picLocks noChangeAspect="1" noChangeArrowheads="1"/>
+                    </pic:cNvPicPr>
+                  </pic:nvPicPr>
+                  <pic:blipFill>
+                    <a:blip r:embed="rId8">
+                      <a:extLst>
+                        <a:ext uri="{28A0092B-C50C-407E-A947-70E740481C1C}">
+                          <a14:useLocalDpi xmlns:a14="http://schemas.microsoft.com/office/drawing/2010/main" val="0"/>
+                        </a:ext>
+                      </a:extLst>
+                    </a:blip>
+                    <a:srcRect/>
+                    <a:stretch>
+                      <a:fillRect/>
+                    </a:stretch>
+                  </pic:blipFill>
+                  <pic:spPr bwMode="auto">
+                    <a:xfrm>
+                      <a:off x="0" y="0"/>
+                      <a:ext cx="3705225" cy="1552575"/>
+                    </a:xfrm>
+                    <a:prstGeom prst="rect">
+                      <a:avLst/>
+                    </a:prstGeom>
+                    <a:noFill/>
+                    <a:ln>
+                      <a:noFill/>
+                    </a:ln>
+                  </pic:spPr>
+                </pic:pic>
+              </a:graphicData>
+            </a:graphic>
+            <wp14:sizeRelH relativeFrom="page">
+              <wp14:pctWidth>0</wp14:pctWidth>
+            </wp14:sizeRelH>
+            <wp14:sizeRelV relativeFrom="page">
+              <wp14:pctHeight>0</wp14:pctHeight>
+            </wp14:sizeRelV>
+          </wp:anchor>
+        </w:drawing>
+      </w:r>
+    </w:p>
+    <w:p>
+      <w:pPr>
+        <w:spacing w:before="240" w:after="240"/>
+        <w:jc w:val="center"/>
+        <w:rPr>
+          <w:b/>
+          <w:color w:val="5665AC"/>
+          <w:sz w:val="26"/>
+          <w:szCs w:val="26"/>
+          <w:lang w:val="es"/>
+        </w:rPr>
+      </w:pPr>
+    </w:p>
+    <w:p>
+      <w:pPr>
+        <w:spacing w:before="240" w:after="240"/>
+        <w:jc w:val="center"/>
+        <w:rPr>
+          <w:rFonts w:ascii="Arial" w:eastAsia="Arial" w:hAnsi="Arial" w:cs="Arial"/>
+          <w:b/>
+          <w:color w:val="5665AC"/>
+          <w:sz w:val="26"/>
+          <w:szCs w:val="26"/>
+          <w:lang w:val="es-CO"/>
+        </w:rPr>
+      </w:pPr>
+    </w:p>
+    <w:p>
+      <w:pPr>
+        <w:spacing w:before="240" w:after="240"/>
+        <w:rPr>
+          <w:rFonts w:ascii="Arial" w:eastAsia="Arial" w:hAnsi="Arial" w:cs="Arial"/>
+          <w:bCs/>
           <w:lang w:val="es-CO"/>
         </w:rPr>
       </w:pPr>
@@ -91,29 +196,6 @@
         <w:rPr>
           <w:rFonts w:ascii="Arial" w:eastAsia="Arial" w:hAnsi="Arial" w:cs="Arial"/>
           <w:b/>
-          <w:bCs/>
-          <w:color w:val="202124"/>
-          <w:highlight w:val="white"/>
-          <w:lang w:val="es-CO"/>
-        </w:rPr>
-      </w:pPr>
-      <w:r>
-        <w:rPr>
-          <w:rFonts w:ascii="Arial" w:eastAsia="Arial" w:hAnsi="Arial" w:cs="Arial"/>
-          <w:b/>
-          <w:bCs/>
-          <w:color w:val="202124"/>
-          <w:highlight w:val="white"/>
-          <w:lang w:val="es-CO"/>
-        </w:rPr>
-        <w:t>Juan Carlos Rodríguez Gómez</w:t>
-      </w:r>
-    </w:p>
-    <w:p>
-      <w:pPr>
-        <w:rPr>
-          <w:rFonts w:ascii="Arial" w:eastAsia="Arial" w:hAnsi="Arial" w:cs="Arial"/>
-          <w:b/>
           <w:color w:val="5665AC"/>
           <w:lang w:val="es-CO"/>
         </w:rPr>
@@ -447,6 +529,7 @@
         <w:rPr>
           <w:lang w:val="es-CO"/>
         </w:rPr>
+        <w:lastRenderedPageBreak/>
         <w:t xml:space="preserve">Memoria: </w:t>
       </w:r>
       <w:r>
@@ -544,7 +627,6 @@
           <w:b/>
           <w:lang w:val="es"/>
         </w:rPr>
-        <w:lastRenderedPageBreak/>
         <w:t>1920x1080</w:t>
       </w:r>
     </w:p>
@@ -1026,6 +1108,7 @@
           <w:bCs/>
           <w:lang w:val="es-CO"/>
         </w:rPr>
+        <w:lastRenderedPageBreak/>
         <w:t>Niveles temáticos:</w:t>
       </w:r>
       <w:r>
@@ -1101,7 +1184,6 @@
           <w:bCs/>
           <w:lang w:val="es-CO"/>
         </w:rPr>
-        <w:lastRenderedPageBreak/>
         <w:t>Modo de personalización:</w:t>
       </w:r>
       <w:r>
@@ -1594,7 +1676,6 @@
           <w:bCs/>
           <w:lang w:val="es-CO"/>
         </w:rPr>
-        <w:lastRenderedPageBreak/>
         <w:t>Personajes diversos:</w:t>
       </w:r>
       <w:r>
@@ -2309,6 +2390,7 @@
           <w:color w:val="2F5496"/>
           <w:lang w:val="es"/>
         </w:rPr>
+        <w:lastRenderedPageBreak/>
         <w:t>Diseño</w:t>
       </w:r>
     </w:p>
@@ -2343,7 +2425,6 @@
           <w:color w:val="2F5496"/>
           <w:lang w:val="es"/>
         </w:rPr>
-        <w:lastRenderedPageBreak/>
         <w:t>Genero principal</w:t>
       </w:r>
       <w:r>
@@ -2579,16 +2660,7 @@
           <w:szCs w:val="44"/>
           <w:lang w:val="es-CO"/>
         </w:rPr>
-        <w:lastRenderedPageBreak/>
-        <w:t xml:space="preserve"> </w:t>
-      </w:r>
-      <w:r>
-        <w:rPr>
-          <w:sz w:val="44"/>
-          <w:szCs w:val="44"/>
-          <w:lang w:val="es-CO"/>
-        </w:rPr>
-        <w:t>STORYBOARD</w:t>
+        <w:t xml:space="preserve"> STORYBOARD</w:t>
       </w:r>
     </w:p>
     <w:p>
@@ -2912,7 +2984,7 @@
                     </pic:cNvPicPr>
                   </pic:nvPicPr>
                   <pic:blipFill>
-                    <a:blip r:embed="rId8">
+                    <a:blip r:embed="rId9">
                       <a:extLst>
                         <a:ext uri="{28A0092B-C50C-407E-A947-70E740481C1C}">
                           <a14:useLocalDpi xmlns:a14="http://schemas.microsoft.com/office/drawing/2010/main" val="0"/>
@@ -2981,7 +3053,7 @@
                     </pic:cNvPicPr>
                   </pic:nvPicPr>
                   <pic:blipFill>
-                    <a:blip r:embed="rId9">
+                    <a:blip r:embed="rId8">
                       <a:extLst>
                         <a:ext uri="{28A0092B-C50C-407E-A947-70E740481C1C}">
                           <a14:useLocalDpi xmlns:a14="http://schemas.microsoft.com/office/drawing/2010/main" val="0"/>

</xml_diff>